<commit_message>
Se agreo la conclusión a la minuta de la junta de avance
</commit_message>
<xml_diff>
--- a/02.Desarrollo del Proyecto/Reuniones/Reunión de avance de proyecto/Minuta_Reunion de Avance-07032019.docx
+++ b/02.Desarrollo del Proyecto/Reuniones/Reunión de avance de proyecto/Minuta_Reunion de Avance-07032019.docx
@@ -4,8 +4,6 @@
   <w:body>
     <w:p>
       <w:bookmarkStart w:id="0" w:name="_Toc492892116"/>
-      <w:bookmarkStart w:id="1" w:name="_GoBack"/>
-      <w:bookmarkEnd w:id="1"/>
     </w:p>
     <w:p/>
     <w:p>
@@ -1421,23 +1419,13 @@
                 <w:szCs w:val="24"/>
               </w:rPr>
             </w:pPr>
-            <w:proofErr w:type="spellStart"/>
-            <w:r>
-              <w:rPr>
-                <w:rFonts w:ascii="Arial Narrow" w:hAnsi="Arial Narrow" w:cs="Arial"/>
-                <w:sz w:val="24"/>
-                <w:szCs w:val="24"/>
-              </w:rPr>
-              <w:t>PSP´s</w:t>
-            </w:r>
-            <w:proofErr w:type="spellEnd"/>
-            <w:r>
-              <w:rPr>
-                <w:rFonts w:ascii="Arial Narrow" w:hAnsi="Arial Narrow" w:cs="Arial"/>
-                <w:sz w:val="24"/>
-                <w:szCs w:val="24"/>
-              </w:rPr>
-              <w:t xml:space="preserve"> </w:t>
+            <w:r>
+              <w:rPr>
+                <w:rFonts w:ascii="Arial Narrow" w:hAnsi="Arial Narrow" w:cs="Arial"/>
+                <w:sz w:val="24"/>
+                <w:szCs w:val="24"/>
+              </w:rPr>
+              <w:t xml:space="preserve">PSP´s </w:t>
             </w:r>
           </w:p>
         </w:tc>
@@ -1805,19 +1793,46 @@
     </w:p>
     <w:p>
       <w:pPr>
+        <w:ind w:left="708"/>
         <w:rPr>
           <w:rFonts w:ascii="Arial Black" w:hAnsi="Arial Black"/>
           <w:color w:val="002060"/>
         </w:rPr>
       </w:pPr>
-    </w:p>
-    <w:p>
-      <w:pPr>
+      <w:r>
         <w:rPr>
           <w:rFonts w:ascii="Arial Black" w:hAnsi="Arial Black"/>
           <w:color w:val="002060"/>
         </w:rPr>
-      </w:pPr>
+        <w:tab/>
+      </w:r>
+      <w:r>
+        <w:rPr>
+          <w:rFonts w:ascii="Arial Narrow" w:hAnsi="Arial Narrow" w:cs="Arial"/>
+          <w:sz w:val="24"/>
+          <w:szCs w:val="24"/>
+        </w:rPr>
+        <w:t>El cliente quedo en conformidad con los avances mostrados hasta esta semana de trabajo del primer ciclo, corrigió</w:t>
+      </w:r>
+      <w:r>
+        <w:rPr>
+          <w:rFonts w:ascii="Arial Narrow" w:hAnsi="Arial Narrow" w:cs="Arial"/>
+          <w:sz w:val="24"/>
+          <w:szCs w:val="24"/>
+        </w:rPr>
+        <w:tab/>
+        <w:t>las propiedades de algunos atributos como hacer q</w:t>
+      </w:r>
+      <w:bookmarkStart w:id="1" w:name="_GoBack"/>
+      <w:bookmarkEnd w:id="1"/>
+      <w:r>
+        <w:rPr>
+          <w:rFonts w:ascii="Arial Narrow" w:hAnsi="Arial Narrow" w:cs="Arial"/>
+          <w:sz w:val="24"/>
+          <w:szCs w:val="24"/>
+        </w:rPr>
+        <w:t>ue el cada encargado de cada equipo pueda ser modificado, ya que existe la posibilidad de cambio.</w:t>
+      </w:r>
     </w:p>
     <w:p>
       <w:pPr>
@@ -2322,7 +2337,7 @@
             <w:noProof/>
             <w:lang w:val="es-ES"/>
           </w:rPr>
-          <w:t>1</w:t>
+          <w:t>2</w:t>
         </w:r>
         <w:r>
           <w:rPr>
@@ -6014,7 +6029,7 @@
   <a:extraClrSchemeLst/>
   <a:extLst>
     <a:ext uri="{05A4C25C-085E-4340-85A3-A5531E510DB2}">
-      <thm15:themeFamily xmlns="" xmlns:thm15="http://schemas.microsoft.com/office/thememl/2012/main" name="Office Theme" id="{62F939B6-93AF-4DB8-9C6B-D6C7DFDC589F}" vid="{4A3C46E8-61CC-4603-A589-7422A47A8E4A}"/>
+      <thm15:themeFamily xmlns:thm15="http://schemas.microsoft.com/office/thememl/2012/main" xmlns="" name="Office Theme" id="{62F939B6-93AF-4DB8-9C6B-D6C7DFDC589F}" vid="{4A3C46E8-61CC-4603-A589-7422A47A8E4A}"/>
     </a:ext>
   </a:extLst>
 </a:theme>
@@ -6025,7 +6040,7 @@
 </file>
 
 <file path=customXml/itemProps1.xml><?xml version="1.0" encoding="utf-8"?>
-<ds:datastoreItem xmlns:ds="http://schemas.openxmlformats.org/officeDocument/2006/customXml" ds:itemID="{08B196C3-E8F6-49DA-9D1E-69771AFBAF3A}">
+<ds:datastoreItem xmlns:ds="http://schemas.openxmlformats.org/officeDocument/2006/customXml" ds:itemID="{76C33B8B-E584-49D6-B1C8-BE5FADBA9E7A}">
   <ds:schemaRefs>
     <ds:schemaRef ds:uri="http://schemas.openxmlformats.org/officeDocument/2006/bibliography"/>
   </ds:schemaRefs>

</xml_diff>